<commit_message>
Agregue la primera foto
</commit_message>
<xml_diff>
--- a/prueba.docx
+++ b/prueba.docx
@@ -28,6 +28,54 @@
     <w:p>
       <w:r>
         <w:t>CC 1007968435</w:t>
+      </w:r>
+      <w:r>
+        <w:rPr>
+          <w:noProof/>
+          <w:sz w:val="40"/>
+          <w:szCs w:val="40"/>
+        </w:rPr>
+        <w:drawing>
+          <wp:inline distT="0" distB="0" distL="0" distR="0" wp14:anchorId="75521C18" wp14:editId="12A0191C">
+            <wp:extent cx="5612130" cy="4209415"/>
+            <wp:effectExtent l="0" t="0" r="7620" b="635"/>
+            <wp:docPr id="1" name="Imagen 1"/>
+            <wp:cNvGraphicFramePr>
+              <a:graphicFrameLocks xmlns:a="http://schemas.openxmlformats.org/drawingml/2006/main" noChangeAspect="1"/>
+            </wp:cNvGraphicFramePr>
+            <a:graphic xmlns:a="http://schemas.openxmlformats.org/drawingml/2006/main">
+              <a:graphicData uri="http://schemas.openxmlformats.org/drawingml/2006/picture">
+                <pic:pic xmlns:pic="http://schemas.openxmlformats.org/drawingml/2006/picture">
+                  <pic:nvPicPr>
+                    <pic:cNvPr id="1" name="Imagen 1"/>
+                    <pic:cNvPicPr/>
+                  </pic:nvPicPr>
+                  <pic:blipFill>
+                    <a:blip r:embed="rId4">
+                      <a:extLst>
+                        <a:ext uri="{28A0092B-C50C-407E-A947-70E740481C1C}">
+                          <a14:useLocalDpi xmlns:a14="http://schemas.microsoft.com/office/drawing/2010/main" val="0"/>
+                        </a:ext>
+                      </a:extLst>
+                    </a:blip>
+                    <a:stretch>
+                      <a:fillRect/>
+                    </a:stretch>
+                  </pic:blipFill>
+                  <pic:spPr>
+                    <a:xfrm rot="10800000">
+                      <a:off x="0" y="0"/>
+                      <a:ext cx="5612130" cy="4209415"/>
+                    </a:xfrm>
+                    <a:prstGeom prst="rect">
+                      <a:avLst/>
+                    </a:prstGeom>
+                  </pic:spPr>
+                </pic:pic>
+              </a:graphicData>
+            </a:graphic>
+          </wp:inline>
+        </w:drawing>
       </w:r>
     </w:p>
     <w:sectPr>

</xml_diff>

<commit_message>
se hizo la descripcion de acomodar las tarjetas
</commit_message>
<xml_diff>
--- a/prueba.docx
+++ b/prueba.docx
@@ -51,7 +51,7 @@
                     <pic:cNvPicPr/>
                   </pic:nvPicPr>
                   <pic:blipFill>
-                    <a:blip r:embed="rId4">
+                    <a:blip r:embed="rId5">
                       <a:extLst>
                         <a:ext uri="{28A0092B-C50C-407E-A947-70E740481C1C}">
                           <a14:useLocalDpi xmlns:a14="http://schemas.microsoft.com/office/drawing/2010/main" val="0"/>
@@ -78,6 +78,84 @@
         </w:drawing>
       </w:r>
     </w:p>
+    <w:p/>
+    <w:p/>
+    <w:p/>
+    <w:p>
+      <w:r>
+        <w:t>Pasos para hacer una casita con las tarjetas:</w:t>
+      </w:r>
+    </w:p>
+    <w:p>
+      <w:pPr>
+        <w:pStyle w:val="Prrafodelista"/>
+        <w:numPr>
+          <w:ilvl w:val="0"/>
+          <w:numId w:val="1"/>
+        </w:numPr>
+      </w:pPr>
+      <w:r>
+        <w:t>Coger una de las tarjetas</w:t>
+      </w:r>
+    </w:p>
+    <w:p>
+      <w:pPr>
+        <w:pStyle w:val="Prrafodelista"/>
+        <w:numPr>
+          <w:ilvl w:val="0"/>
+          <w:numId w:val="1"/>
+        </w:numPr>
+      </w:pPr>
+      <w:r>
+        <w:t>Después poder agarrar la segunda tarjeta</w:t>
+      </w:r>
+    </w:p>
+    <w:p>
+      <w:pPr>
+        <w:pStyle w:val="Prrafodelista"/>
+        <w:numPr>
+          <w:ilvl w:val="0"/>
+          <w:numId w:val="1"/>
+        </w:numPr>
+      </w:pPr>
+      <w:r>
+        <w:t>Acomodarlas con la mano de forma que queden separada</w:t>
+      </w:r>
+    </w:p>
+    <w:p>
+      <w:pPr>
+        <w:pStyle w:val="Prrafodelista"/>
+        <w:numPr>
+          <w:ilvl w:val="0"/>
+          <w:numId w:val="1"/>
+        </w:numPr>
+      </w:pPr>
+      <w:r>
+        <w:t>Dejarlas caer hacia el centro al mismo ti</w:t>
+      </w:r>
+      <w:r>
+        <w:t>emp</w:t>
+      </w:r>
+      <w:r>
+        <w:t>o</w:t>
+      </w:r>
+    </w:p>
+    <w:p>
+      <w:pPr>
+        <w:pStyle w:val="Prrafodelista"/>
+        <w:numPr>
+          <w:ilvl w:val="0"/>
+          <w:numId w:val="1"/>
+        </w:numPr>
+      </w:pPr>
+      <w:r>
+        <w:t xml:space="preserve">Intentar hasta que </w:t>
+      </w:r>
+      <w:r>
+        <w:t>se apoyen una con la otra y quede la casita</w:t>
+      </w:r>
+    </w:p>
+    <w:p/>
     <w:sectPr>
       <w:pgSz w:w="12240" w:h="15840"/>
       <w:pgMar w:top="1417" w:right="1701" w:bottom="1417" w:left="1701" w:header="708" w:footer="708" w:gutter="0"/>
@@ -86,6 +164,103 @@
     </w:sectPr>
   </w:body>
 </w:document>
+</file>
+
+<file path=word/numbering.xml><?xml version="1.0" encoding="utf-8"?>
+<w:numbering xmlns:wpc="http://schemas.microsoft.com/office/word/2010/wordprocessingCanvas" xmlns:cx="http://schemas.microsoft.com/office/drawing/2014/chartex" xmlns:cx1="http://schemas.microsoft.com/office/drawing/2015/9/8/chartex" xmlns:cx2="http://schemas.microsoft.com/office/drawing/2015/10/21/chartex" xmlns:cx3="http://schemas.microsoft.com/office/drawing/2016/5/9/chartex" xmlns:cx4="http://schemas.microsoft.com/office/drawing/2016/5/10/chartex" xmlns:cx5="http://schemas.microsoft.com/office/drawing/2016/5/11/chartex" xmlns:cx6="http://schemas.microsoft.com/office/drawing/2016/5/12/chartex" xmlns:cx7="http://schemas.microsoft.com/office/drawing/2016/5/13/chartex" xmlns:cx8="http://schemas.microsoft.com/office/drawing/2016/5/14/chartex" xmlns:mc="http://schemas.openxmlformats.org/markup-compatibility/2006" xmlns:aink="http://schemas.microsoft.com/office/drawing/2016/ink" xmlns:am3d="http://schemas.microsoft.com/office/drawing/2017/model3d" xmlns:o="urn:schemas-microsoft-com:office:office" xmlns:r="http://schemas.openxmlformats.org/officeDocument/2006/relationships" xmlns:m="http://schemas.openxmlformats.org/officeDocument/2006/math" xmlns:v="urn:schemas-microsoft-com:vml" xmlns:wp14="http://schemas.microsoft.com/office/word/2010/wordprocessingDrawing" xmlns:wp="http://schemas.openxmlformats.org/drawingml/2006/wordprocessingDrawing" xmlns:w10="urn:schemas-microsoft-com:office:word" xmlns:w="http://schemas.openxmlformats.org/wordprocessingml/2006/main" xmlns:w14="http://schemas.microsoft.com/office/word/2010/wordml" xmlns:w15="http://schemas.microsoft.com/office/word/2012/wordml" xmlns:w16cex="http://schemas.microsoft.com/office/word/2018/wordml/cex" xmlns:w16cid="http://schemas.microsoft.com/office/word/2016/wordml/cid" xmlns:w16="http://schemas.microsoft.com/office/word/2018/wordml" xmlns:w16se="http://schemas.microsoft.com/office/word/2015/wordml/symex" xmlns:wpg="http://schemas.microsoft.com/office/word/2010/wordprocessingGroup" xmlns:wpi="http://schemas.microsoft.com/office/word/2010/wordprocessingInk" xmlns:wne="http://schemas.microsoft.com/office/word/2006/wordml" xmlns:wps="http://schemas.microsoft.com/office/word/2010/wordprocessingShape" mc:Ignorable="w14 w15 w16se w16cid w16 w16cex wp14">
+  <w:abstractNum w:abstractNumId="0" w15:restartNumberingAfterBreak="0">
+    <w:nsid w:val="480D527A"/>
+    <w:multiLevelType w:val="hybridMultilevel"/>
+    <w:tmpl w:val="D01E9194"/>
+    <w:lvl w:ilvl="0" w:tplc="240A0011">
+      <w:start w:val="1"/>
+      <w:numFmt w:val="decimal"/>
+      <w:lvlText w:val="%1)"/>
+      <w:lvlJc w:val="left"/>
+      <w:pPr>
+        <w:ind w:left="720" w:hanging="360"/>
+      </w:pPr>
+      <w:rPr>
+        <w:rFonts w:hint="default"/>
+      </w:rPr>
+    </w:lvl>
+    <w:lvl w:ilvl="1" w:tplc="240A0019" w:tentative="1">
+      <w:start w:val="1"/>
+      <w:numFmt w:val="lowerLetter"/>
+      <w:lvlText w:val="%2."/>
+      <w:lvlJc w:val="left"/>
+      <w:pPr>
+        <w:ind w:left="1440" w:hanging="360"/>
+      </w:pPr>
+    </w:lvl>
+    <w:lvl w:ilvl="2" w:tplc="240A001B" w:tentative="1">
+      <w:start w:val="1"/>
+      <w:numFmt w:val="lowerRoman"/>
+      <w:lvlText w:val="%3."/>
+      <w:lvlJc w:val="right"/>
+      <w:pPr>
+        <w:ind w:left="2160" w:hanging="180"/>
+      </w:pPr>
+    </w:lvl>
+    <w:lvl w:ilvl="3" w:tplc="240A000F" w:tentative="1">
+      <w:start w:val="1"/>
+      <w:numFmt w:val="decimal"/>
+      <w:lvlText w:val="%4."/>
+      <w:lvlJc w:val="left"/>
+      <w:pPr>
+        <w:ind w:left="2880" w:hanging="360"/>
+      </w:pPr>
+    </w:lvl>
+    <w:lvl w:ilvl="4" w:tplc="240A0019" w:tentative="1">
+      <w:start w:val="1"/>
+      <w:numFmt w:val="lowerLetter"/>
+      <w:lvlText w:val="%5."/>
+      <w:lvlJc w:val="left"/>
+      <w:pPr>
+        <w:ind w:left="3600" w:hanging="360"/>
+      </w:pPr>
+    </w:lvl>
+    <w:lvl w:ilvl="5" w:tplc="240A001B" w:tentative="1">
+      <w:start w:val="1"/>
+      <w:numFmt w:val="lowerRoman"/>
+      <w:lvlText w:val="%6."/>
+      <w:lvlJc w:val="right"/>
+      <w:pPr>
+        <w:ind w:left="4320" w:hanging="180"/>
+      </w:pPr>
+    </w:lvl>
+    <w:lvl w:ilvl="6" w:tplc="240A000F" w:tentative="1">
+      <w:start w:val="1"/>
+      <w:numFmt w:val="decimal"/>
+      <w:lvlText w:val="%7."/>
+      <w:lvlJc w:val="left"/>
+      <w:pPr>
+        <w:ind w:left="5040" w:hanging="360"/>
+      </w:pPr>
+    </w:lvl>
+    <w:lvl w:ilvl="7" w:tplc="240A0019" w:tentative="1">
+      <w:start w:val="1"/>
+      <w:numFmt w:val="lowerLetter"/>
+      <w:lvlText w:val="%8."/>
+      <w:lvlJc w:val="left"/>
+      <w:pPr>
+        <w:ind w:left="5760" w:hanging="360"/>
+      </w:pPr>
+    </w:lvl>
+    <w:lvl w:ilvl="8" w:tplc="240A001B" w:tentative="1">
+      <w:start w:val="1"/>
+      <w:numFmt w:val="lowerRoman"/>
+      <w:lvlText w:val="%9."/>
+      <w:lvlJc w:val="right"/>
+      <w:pPr>
+        <w:ind w:left="6480" w:hanging="180"/>
+      </w:pPr>
+    </w:lvl>
+  </w:abstractNum>
+  <w:num w:numId="1">
+    <w:abstractNumId w:val="0"/>
+  </w:num>
+</w:numbering>
 </file>
 
 <file path=word/styles.xml><?xml version="1.0" encoding="utf-8"?>
@@ -514,6 +689,17 @@
     <w:semiHidden/>
     <w:unhideWhenUsed/>
   </w:style>
+  <w:style w:type="paragraph" w:styleId="Prrafodelista">
+    <w:name w:val="List Paragraph"/>
+    <w:basedOn w:val="Normal"/>
+    <w:uiPriority w:val="34"/>
+    <w:qFormat/>
+    <w:rsid w:val="00C95CE8"/>
+    <w:pPr>
+      <w:ind w:left="720"/>
+      <w:contextualSpacing/>
+    </w:pPr>
+  </w:style>
 </w:styles>
 </file>
 

</xml_diff>

<commit_message>
Segunda versión de los pasos
</commit_message>
<xml_diff>
--- a/prueba.docx
+++ b/prueba.docx
@@ -121,6 +121,9 @@
       <w:r>
         <w:t>Acomodarlas con la mano de forma que queden separada</w:t>
       </w:r>
+      <w:r>
+        <w:t>s</w:t>
+      </w:r>
     </w:p>
     <w:p>
       <w:pPr>
@@ -155,6 +158,89 @@
         <w:t>se apoyen una con la otra y quede la casita</w:t>
       </w:r>
     </w:p>
+    <w:p>
+      <w:pPr>
+        <w:pStyle w:val="Prrafodelista"/>
+      </w:pPr>
+    </w:p>
+    <w:p>
+      <w:pPr>
+        <w:pStyle w:val="Prrafodelista"/>
+      </w:pPr>
+    </w:p>
+    <w:p>
+      <w:r>
+        <w:t>Segunda Versión:</w:t>
+      </w:r>
+    </w:p>
+    <w:p>
+      <w:pPr>
+        <w:pStyle w:val="Prrafodelista"/>
+        <w:numPr>
+          <w:ilvl w:val="0"/>
+          <w:numId w:val="6"/>
+        </w:numPr>
+      </w:pPr>
+      <w:r>
+        <w:t>Coger una de las tarjetas</w:t>
+      </w:r>
+      <w:r>
+        <w:t xml:space="preserve"> </w:t>
+      </w:r>
+      <w:r>
+        <w:t>y colocarla encima de la hoja grande</w:t>
+      </w:r>
+    </w:p>
+    <w:p>
+      <w:pPr>
+        <w:pStyle w:val="Prrafodelista"/>
+        <w:numPr>
+          <w:ilvl w:val="0"/>
+          <w:numId w:val="6"/>
+        </w:numPr>
+      </w:pPr>
+      <w:r>
+        <w:lastRenderedPageBreak/>
+        <w:t>Coger la segunda tarjeta y colocarla encima de la hoja grande</w:t>
+      </w:r>
+    </w:p>
+    <w:p>
+      <w:pPr>
+        <w:pStyle w:val="Prrafodelista"/>
+        <w:numPr>
+          <w:ilvl w:val="0"/>
+          <w:numId w:val="6"/>
+        </w:numPr>
+      </w:pPr>
+      <w:r>
+        <w:t>Apoyar una de las tarjetas en la otra, una estando vertical y la otra acostada</w:t>
+      </w:r>
+    </w:p>
+    <w:p>
+      <w:pPr>
+        <w:pStyle w:val="Prrafodelista"/>
+        <w:numPr>
+          <w:ilvl w:val="0"/>
+          <w:numId w:val="6"/>
+        </w:numPr>
+      </w:pPr>
+      <w:r>
+        <w:t>Ir inclinando la que estaba recta hasta que ambas queden inclinadas</w:t>
+      </w:r>
+    </w:p>
+    <w:p>
+      <w:pPr>
+        <w:pStyle w:val="Prrafodelista"/>
+        <w:numPr>
+          <w:ilvl w:val="0"/>
+          <w:numId w:val="6"/>
+        </w:numPr>
+      </w:pPr>
+      <w:r>
+        <w:t>Terminar de hacer la casita</w:t>
+      </w:r>
+    </w:p>
+    <w:p/>
     <w:p/>
     <w:sectPr>
       <w:pgSz w:w="12240" w:h="15840"/>
@@ -169,6 +255,92 @@
 <file path=word/numbering.xml><?xml version="1.0" encoding="utf-8"?>
 <w:numbering xmlns:wpc="http://schemas.microsoft.com/office/word/2010/wordprocessingCanvas" xmlns:cx="http://schemas.microsoft.com/office/drawing/2014/chartex" xmlns:cx1="http://schemas.microsoft.com/office/drawing/2015/9/8/chartex" xmlns:cx2="http://schemas.microsoft.com/office/drawing/2015/10/21/chartex" xmlns:cx3="http://schemas.microsoft.com/office/drawing/2016/5/9/chartex" xmlns:cx4="http://schemas.microsoft.com/office/drawing/2016/5/10/chartex" xmlns:cx5="http://schemas.microsoft.com/office/drawing/2016/5/11/chartex" xmlns:cx6="http://schemas.microsoft.com/office/drawing/2016/5/12/chartex" xmlns:cx7="http://schemas.microsoft.com/office/drawing/2016/5/13/chartex" xmlns:cx8="http://schemas.microsoft.com/office/drawing/2016/5/14/chartex" xmlns:mc="http://schemas.openxmlformats.org/markup-compatibility/2006" xmlns:aink="http://schemas.microsoft.com/office/drawing/2016/ink" xmlns:am3d="http://schemas.microsoft.com/office/drawing/2017/model3d" xmlns:o="urn:schemas-microsoft-com:office:office" xmlns:r="http://schemas.openxmlformats.org/officeDocument/2006/relationships" xmlns:m="http://schemas.openxmlformats.org/officeDocument/2006/math" xmlns:v="urn:schemas-microsoft-com:vml" xmlns:wp14="http://schemas.microsoft.com/office/word/2010/wordprocessingDrawing" xmlns:wp="http://schemas.openxmlformats.org/drawingml/2006/wordprocessingDrawing" xmlns:w10="urn:schemas-microsoft-com:office:word" xmlns:w="http://schemas.openxmlformats.org/wordprocessingml/2006/main" xmlns:w14="http://schemas.microsoft.com/office/word/2010/wordml" xmlns:w15="http://schemas.microsoft.com/office/word/2012/wordml" xmlns:w16cex="http://schemas.microsoft.com/office/word/2018/wordml/cex" xmlns:w16cid="http://schemas.microsoft.com/office/word/2016/wordml/cid" xmlns:w16="http://schemas.microsoft.com/office/word/2018/wordml" xmlns:w16se="http://schemas.microsoft.com/office/word/2015/wordml/symex" xmlns:wpg="http://schemas.microsoft.com/office/word/2010/wordprocessingGroup" xmlns:wpi="http://schemas.microsoft.com/office/word/2010/wordprocessingInk" xmlns:wne="http://schemas.microsoft.com/office/word/2006/wordml" xmlns:wps="http://schemas.microsoft.com/office/word/2010/wordprocessingShape" mc:Ignorable="w14 w15 w16se w16cid w16 w16cex wp14">
   <w:abstractNum w:abstractNumId="0" w15:restartNumberingAfterBreak="0">
+    <w:nsid w:val="2ABA637E"/>
+    <w:multiLevelType w:val="hybridMultilevel"/>
+    <w:tmpl w:val="658C3A48"/>
+    <w:lvl w:ilvl="0" w:tplc="240A0011">
+      <w:start w:val="1"/>
+      <w:numFmt w:val="decimal"/>
+      <w:lvlText w:val="%1)"/>
+      <w:lvlJc w:val="left"/>
+      <w:pPr>
+        <w:ind w:left="1440" w:hanging="360"/>
+      </w:pPr>
+    </w:lvl>
+    <w:lvl w:ilvl="1" w:tplc="240A0019" w:tentative="1">
+      <w:start w:val="1"/>
+      <w:numFmt w:val="lowerLetter"/>
+      <w:lvlText w:val="%2."/>
+      <w:lvlJc w:val="left"/>
+      <w:pPr>
+        <w:ind w:left="2160" w:hanging="360"/>
+      </w:pPr>
+    </w:lvl>
+    <w:lvl w:ilvl="2" w:tplc="240A001B" w:tentative="1">
+      <w:start w:val="1"/>
+      <w:numFmt w:val="lowerRoman"/>
+      <w:lvlText w:val="%3."/>
+      <w:lvlJc w:val="right"/>
+      <w:pPr>
+        <w:ind w:left="2880" w:hanging="180"/>
+      </w:pPr>
+    </w:lvl>
+    <w:lvl w:ilvl="3" w:tplc="240A000F" w:tentative="1">
+      <w:start w:val="1"/>
+      <w:numFmt w:val="decimal"/>
+      <w:lvlText w:val="%4."/>
+      <w:lvlJc w:val="left"/>
+      <w:pPr>
+        <w:ind w:left="3600" w:hanging="360"/>
+      </w:pPr>
+    </w:lvl>
+    <w:lvl w:ilvl="4" w:tplc="240A0019" w:tentative="1">
+      <w:start w:val="1"/>
+      <w:numFmt w:val="lowerLetter"/>
+      <w:lvlText w:val="%5."/>
+      <w:lvlJc w:val="left"/>
+      <w:pPr>
+        <w:ind w:left="4320" w:hanging="360"/>
+      </w:pPr>
+    </w:lvl>
+    <w:lvl w:ilvl="5" w:tplc="240A001B" w:tentative="1">
+      <w:start w:val="1"/>
+      <w:numFmt w:val="lowerRoman"/>
+      <w:lvlText w:val="%6."/>
+      <w:lvlJc w:val="right"/>
+      <w:pPr>
+        <w:ind w:left="5040" w:hanging="180"/>
+      </w:pPr>
+    </w:lvl>
+    <w:lvl w:ilvl="6" w:tplc="240A000F" w:tentative="1">
+      <w:start w:val="1"/>
+      <w:numFmt w:val="decimal"/>
+      <w:lvlText w:val="%7."/>
+      <w:lvlJc w:val="left"/>
+      <w:pPr>
+        <w:ind w:left="5760" w:hanging="360"/>
+      </w:pPr>
+    </w:lvl>
+    <w:lvl w:ilvl="7" w:tplc="240A0019" w:tentative="1">
+      <w:start w:val="1"/>
+      <w:numFmt w:val="lowerLetter"/>
+      <w:lvlText w:val="%8."/>
+      <w:lvlJc w:val="left"/>
+      <w:pPr>
+        <w:ind w:left="6480" w:hanging="360"/>
+      </w:pPr>
+    </w:lvl>
+    <w:lvl w:ilvl="8" w:tplc="240A001B" w:tentative="1">
+      <w:start w:val="1"/>
+      <w:numFmt w:val="lowerRoman"/>
+      <w:lvlText w:val="%9."/>
+      <w:lvlJc w:val="right"/>
+      <w:pPr>
+        <w:ind w:left="7200" w:hanging="180"/>
+      </w:pPr>
+    </w:lvl>
+  </w:abstractNum>
+  <w:abstractNum w:abstractNumId="1" w15:restartNumberingAfterBreak="0">
     <w:nsid w:val="480D527A"/>
     <w:multiLevelType w:val="hybridMultilevel"/>
     <w:tmpl w:val="D01E9194"/>
@@ -257,8 +429,376 @@
       </w:pPr>
     </w:lvl>
   </w:abstractNum>
+  <w:abstractNum w:abstractNumId="2" w15:restartNumberingAfterBreak="0">
+    <w:nsid w:val="4C622136"/>
+    <w:multiLevelType w:val="hybridMultilevel"/>
+    <w:tmpl w:val="D01E9194"/>
+    <w:lvl w:ilvl="0" w:tplc="240A0011">
+      <w:start w:val="1"/>
+      <w:numFmt w:val="decimal"/>
+      <w:lvlText w:val="%1)"/>
+      <w:lvlJc w:val="left"/>
+      <w:pPr>
+        <w:ind w:left="720" w:hanging="360"/>
+      </w:pPr>
+      <w:rPr>
+        <w:rFonts w:hint="default"/>
+      </w:rPr>
+    </w:lvl>
+    <w:lvl w:ilvl="1" w:tplc="240A0019" w:tentative="1">
+      <w:start w:val="1"/>
+      <w:numFmt w:val="lowerLetter"/>
+      <w:lvlText w:val="%2."/>
+      <w:lvlJc w:val="left"/>
+      <w:pPr>
+        <w:ind w:left="1440" w:hanging="360"/>
+      </w:pPr>
+    </w:lvl>
+    <w:lvl w:ilvl="2" w:tplc="240A001B" w:tentative="1">
+      <w:start w:val="1"/>
+      <w:numFmt w:val="lowerRoman"/>
+      <w:lvlText w:val="%3."/>
+      <w:lvlJc w:val="right"/>
+      <w:pPr>
+        <w:ind w:left="2160" w:hanging="180"/>
+      </w:pPr>
+    </w:lvl>
+    <w:lvl w:ilvl="3" w:tplc="240A000F" w:tentative="1">
+      <w:start w:val="1"/>
+      <w:numFmt w:val="decimal"/>
+      <w:lvlText w:val="%4."/>
+      <w:lvlJc w:val="left"/>
+      <w:pPr>
+        <w:ind w:left="2880" w:hanging="360"/>
+      </w:pPr>
+    </w:lvl>
+    <w:lvl w:ilvl="4" w:tplc="240A0019" w:tentative="1">
+      <w:start w:val="1"/>
+      <w:numFmt w:val="lowerLetter"/>
+      <w:lvlText w:val="%5."/>
+      <w:lvlJc w:val="left"/>
+      <w:pPr>
+        <w:ind w:left="3600" w:hanging="360"/>
+      </w:pPr>
+    </w:lvl>
+    <w:lvl w:ilvl="5" w:tplc="240A001B" w:tentative="1">
+      <w:start w:val="1"/>
+      <w:numFmt w:val="lowerRoman"/>
+      <w:lvlText w:val="%6."/>
+      <w:lvlJc w:val="right"/>
+      <w:pPr>
+        <w:ind w:left="4320" w:hanging="180"/>
+      </w:pPr>
+    </w:lvl>
+    <w:lvl w:ilvl="6" w:tplc="240A000F" w:tentative="1">
+      <w:start w:val="1"/>
+      <w:numFmt w:val="decimal"/>
+      <w:lvlText w:val="%7."/>
+      <w:lvlJc w:val="left"/>
+      <w:pPr>
+        <w:ind w:left="5040" w:hanging="360"/>
+      </w:pPr>
+    </w:lvl>
+    <w:lvl w:ilvl="7" w:tplc="240A0019" w:tentative="1">
+      <w:start w:val="1"/>
+      <w:numFmt w:val="lowerLetter"/>
+      <w:lvlText w:val="%8."/>
+      <w:lvlJc w:val="left"/>
+      <w:pPr>
+        <w:ind w:left="5760" w:hanging="360"/>
+      </w:pPr>
+    </w:lvl>
+    <w:lvl w:ilvl="8" w:tplc="240A001B" w:tentative="1">
+      <w:start w:val="1"/>
+      <w:numFmt w:val="lowerRoman"/>
+      <w:lvlText w:val="%9."/>
+      <w:lvlJc w:val="right"/>
+      <w:pPr>
+        <w:ind w:left="6480" w:hanging="180"/>
+      </w:pPr>
+    </w:lvl>
+  </w:abstractNum>
+  <w:abstractNum w:abstractNumId="3" w15:restartNumberingAfterBreak="0">
+    <w:nsid w:val="56373104"/>
+    <w:multiLevelType w:val="hybridMultilevel"/>
+    <w:tmpl w:val="D01E9194"/>
+    <w:lvl w:ilvl="0" w:tplc="240A0011">
+      <w:start w:val="1"/>
+      <w:numFmt w:val="decimal"/>
+      <w:lvlText w:val="%1)"/>
+      <w:lvlJc w:val="left"/>
+      <w:pPr>
+        <w:ind w:left="720" w:hanging="360"/>
+      </w:pPr>
+      <w:rPr>
+        <w:rFonts w:hint="default"/>
+      </w:rPr>
+    </w:lvl>
+    <w:lvl w:ilvl="1" w:tplc="240A0019" w:tentative="1">
+      <w:start w:val="1"/>
+      <w:numFmt w:val="lowerLetter"/>
+      <w:lvlText w:val="%2."/>
+      <w:lvlJc w:val="left"/>
+      <w:pPr>
+        <w:ind w:left="1440" w:hanging="360"/>
+      </w:pPr>
+    </w:lvl>
+    <w:lvl w:ilvl="2" w:tplc="240A001B" w:tentative="1">
+      <w:start w:val="1"/>
+      <w:numFmt w:val="lowerRoman"/>
+      <w:lvlText w:val="%3."/>
+      <w:lvlJc w:val="right"/>
+      <w:pPr>
+        <w:ind w:left="2160" w:hanging="180"/>
+      </w:pPr>
+    </w:lvl>
+    <w:lvl w:ilvl="3" w:tplc="240A000F" w:tentative="1">
+      <w:start w:val="1"/>
+      <w:numFmt w:val="decimal"/>
+      <w:lvlText w:val="%4."/>
+      <w:lvlJc w:val="left"/>
+      <w:pPr>
+        <w:ind w:left="2880" w:hanging="360"/>
+      </w:pPr>
+    </w:lvl>
+    <w:lvl w:ilvl="4" w:tplc="240A0019" w:tentative="1">
+      <w:start w:val="1"/>
+      <w:numFmt w:val="lowerLetter"/>
+      <w:lvlText w:val="%5."/>
+      <w:lvlJc w:val="left"/>
+      <w:pPr>
+        <w:ind w:left="3600" w:hanging="360"/>
+      </w:pPr>
+    </w:lvl>
+    <w:lvl w:ilvl="5" w:tplc="240A001B" w:tentative="1">
+      <w:start w:val="1"/>
+      <w:numFmt w:val="lowerRoman"/>
+      <w:lvlText w:val="%6."/>
+      <w:lvlJc w:val="right"/>
+      <w:pPr>
+        <w:ind w:left="4320" w:hanging="180"/>
+      </w:pPr>
+    </w:lvl>
+    <w:lvl w:ilvl="6" w:tplc="240A000F" w:tentative="1">
+      <w:start w:val="1"/>
+      <w:numFmt w:val="decimal"/>
+      <w:lvlText w:val="%7."/>
+      <w:lvlJc w:val="left"/>
+      <w:pPr>
+        <w:ind w:left="5040" w:hanging="360"/>
+      </w:pPr>
+    </w:lvl>
+    <w:lvl w:ilvl="7" w:tplc="240A0019" w:tentative="1">
+      <w:start w:val="1"/>
+      <w:numFmt w:val="lowerLetter"/>
+      <w:lvlText w:val="%8."/>
+      <w:lvlJc w:val="left"/>
+      <w:pPr>
+        <w:ind w:left="5760" w:hanging="360"/>
+      </w:pPr>
+    </w:lvl>
+    <w:lvl w:ilvl="8" w:tplc="240A001B" w:tentative="1">
+      <w:start w:val="1"/>
+      <w:numFmt w:val="lowerRoman"/>
+      <w:lvlText w:val="%9."/>
+      <w:lvlJc w:val="right"/>
+      <w:pPr>
+        <w:ind w:left="6480" w:hanging="180"/>
+      </w:pPr>
+    </w:lvl>
+  </w:abstractNum>
+  <w:abstractNum w:abstractNumId="4" w15:restartNumberingAfterBreak="0">
+    <w:nsid w:val="6C931E13"/>
+    <w:multiLevelType w:val="hybridMultilevel"/>
+    <w:tmpl w:val="D01E9194"/>
+    <w:lvl w:ilvl="0" w:tplc="240A0011">
+      <w:start w:val="1"/>
+      <w:numFmt w:val="decimal"/>
+      <w:lvlText w:val="%1)"/>
+      <w:lvlJc w:val="left"/>
+      <w:pPr>
+        <w:ind w:left="720" w:hanging="360"/>
+      </w:pPr>
+      <w:rPr>
+        <w:rFonts w:hint="default"/>
+      </w:rPr>
+    </w:lvl>
+    <w:lvl w:ilvl="1" w:tplc="240A0019" w:tentative="1">
+      <w:start w:val="1"/>
+      <w:numFmt w:val="lowerLetter"/>
+      <w:lvlText w:val="%2."/>
+      <w:lvlJc w:val="left"/>
+      <w:pPr>
+        <w:ind w:left="1440" w:hanging="360"/>
+      </w:pPr>
+    </w:lvl>
+    <w:lvl w:ilvl="2" w:tplc="240A001B" w:tentative="1">
+      <w:start w:val="1"/>
+      <w:numFmt w:val="lowerRoman"/>
+      <w:lvlText w:val="%3."/>
+      <w:lvlJc w:val="right"/>
+      <w:pPr>
+        <w:ind w:left="2160" w:hanging="180"/>
+      </w:pPr>
+    </w:lvl>
+    <w:lvl w:ilvl="3" w:tplc="240A000F" w:tentative="1">
+      <w:start w:val="1"/>
+      <w:numFmt w:val="decimal"/>
+      <w:lvlText w:val="%4."/>
+      <w:lvlJc w:val="left"/>
+      <w:pPr>
+        <w:ind w:left="2880" w:hanging="360"/>
+      </w:pPr>
+    </w:lvl>
+    <w:lvl w:ilvl="4" w:tplc="240A0019" w:tentative="1">
+      <w:start w:val="1"/>
+      <w:numFmt w:val="lowerLetter"/>
+      <w:lvlText w:val="%5."/>
+      <w:lvlJc w:val="left"/>
+      <w:pPr>
+        <w:ind w:left="3600" w:hanging="360"/>
+      </w:pPr>
+    </w:lvl>
+    <w:lvl w:ilvl="5" w:tplc="240A001B" w:tentative="1">
+      <w:start w:val="1"/>
+      <w:numFmt w:val="lowerRoman"/>
+      <w:lvlText w:val="%6."/>
+      <w:lvlJc w:val="right"/>
+      <w:pPr>
+        <w:ind w:left="4320" w:hanging="180"/>
+      </w:pPr>
+    </w:lvl>
+    <w:lvl w:ilvl="6" w:tplc="240A000F" w:tentative="1">
+      <w:start w:val="1"/>
+      <w:numFmt w:val="decimal"/>
+      <w:lvlText w:val="%7."/>
+      <w:lvlJc w:val="left"/>
+      <w:pPr>
+        <w:ind w:left="5040" w:hanging="360"/>
+      </w:pPr>
+    </w:lvl>
+    <w:lvl w:ilvl="7" w:tplc="240A0019" w:tentative="1">
+      <w:start w:val="1"/>
+      <w:numFmt w:val="lowerLetter"/>
+      <w:lvlText w:val="%8."/>
+      <w:lvlJc w:val="left"/>
+      <w:pPr>
+        <w:ind w:left="5760" w:hanging="360"/>
+      </w:pPr>
+    </w:lvl>
+    <w:lvl w:ilvl="8" w:tplc="240A001B" w:tentative="1">
+      <w:start w:val="1"/>
+      <w:numFmt w:val="lowerRoman"/>
+      <w:lvlText w:val="%9."/>
+      <w:lvlJc w:val="right"/>
+      <w:pPr>
+        <w:ind w:left="6480" w:hanging="180"/>
+      </w:pPr>
+    </w:lvl>
+  </w:abstractNum>
+  <w:abstractNum w:abstractNumId="5" w15:restartNumberingAfterBreak="0">
+    <w:nsid w:val="7B5A1037"/>
+    <w:multiLevelType w:val="hybridMultilevel"/>
+    <w:tmpl w:val="90C21010"/>
+    <w:lvl w:ilvl="0" w:tplc="240A000F">
+      <w:start w:val="1"/>
+      <w:numFmt w:val="decimal"/>
+      <w:lvlText w:val="%1."/>
+      <w:lvlJc w:val="left"/>
+      <w:pPr>
+        <w:ind w:left="720" w:hanging="360"/>
+      </w:pPr>
+    </w:lvl>
+    <w:lvl w:ilvl="1" w:tplc="240A0019" w:tentative="1">
+      <w:start w:val="1"/>
+      <w:numFmt w:val="lowerLetter"/>
+      <w:lvlText w:val="%2."/>
+      <w:lvlJc w:val="left"/>
+      <w:pPr>
+        <w:ind w:left="1440" w:hanging="360"/>
+      </w:pPr>
+    </w:lvl>
+    <w:lvl w:ilvl="2" w:tplc="240A001B" w:tentative="1">
+      <w:start w:val="1"/>
+      <w:numFmt w:val="lowerRoman"/>
+      <w:lvlText w:val="%3."/>
+      <w:lvlJc w:val="right"/>
+      <w:pPr>
+        <w:ind w:left="2160" w:hanging="180"/>
+      </w:pPr>
+    </w:lvl>
+    <w:lvl w:ilvl="3" w:tplc="240A000F" w:tentative="1">
+      <w:start w:val="1"/>
+      <w:numFmt w:val="decimal"/>
+      <w:lvlText w:val="%4."/>
+      <w:lvlJc w:val="left"/>
+      <w:pPr>
+        <w:ind w:left="2880" w:hanging="360"/>
+      </w:pPr>
+    </w:lvl>
+    <w:lvl w:ilvl="4" w:tplc="240A0019" w:tentative="1">
+      <w:start w:val="1"/>
+      <w:numFmt w:val="lowerLetter"/>
+      <w:lvlText w:val="%5."/>
+      <w:lvlJc w:val="left"/>
+      <w:pPr>
+        <w:ind w:left="3600" w:hanging="360"/>
+      </w:pPr>
+    </w:lvl>
+    <w:lvl w:ilvl="5" w:tplc="240A001B" w:tentative="1">
+      <w:start w:val="1"/>
+      <w:numFmt w:val="lowerRoman"/>
+      <w:lvlText w:val="%6."/>
+      <w:lvlJc w:val="right"/>
+      <w:pPr>
+        <w:ind w:left="4320" w:hanging="180"/>
+      </w:pPr>
+    </w:lvl>
+    <w:lvl w:ilvl="6" w:tplc="240A000F" w:tentative="1">
+      <w:start w:val="1"/>
+      <w:numFmt w:val="decimal"/>
+      <w:lvlText w:val="%7."/>
+      <w:lvlJc w:val="left"/>
+      <w:pPr>
+        <w:ind w:left="5040" w:hanging="360"/>
+      </w:pPr>
+    </w:lvl>
+    <w:lvl w:ilvl="7" w:tplc="240A0019" w:tentative="1">
+      <w:start w:val="1"/>
+      <w:numFmt w:val="lowerLetter"/>
+      <w:lvlText w:val="%8."/>
+      <w:lvlJc w:val="left"/>
+      <w:pPr>
+        <w:ind w:left="5760" w:hanging="360"/>
+      </w:pPr>
+    </w:lvl>
+    <w:lvl w:ilvl="8" w:tplc="240A001B" w:tentative="1">
+      <w:start w:val="1"/>
+      <w:numFmt w:val="lowerRoman"/>
+      <w:lvlText w:val="%9."/>
+      <w:lvlJc w:val="right"/>
+      <w:pPr>
+        <w:ind w:left="6480" w:hanging="180"/>
+      </w:pPr>
+    </w:lvl>
+  </w:abstractNum>
   <w:num w:numId="1">
+    <w:abstractNumId w:val="1"/>
+  </w:num>
+  <w:num w:numId="2">
+    <w:abstractNumId w:val="5"/>
+  </w:num>
+  <w:num w:numId="3">
+    <w:abstractNumId w:val="3"/>
+  </w:num>
+  <w:num w:numId="4">
+    <w:abstractNumId w:val="2"/>
+  </w:num>
+  <w:num w:numId="5">
     <w:abstractNumId w:val="0"/>
+  </w:num>
+  <w:num w:numId="6">
+    <w:abstractNumId w:val="4"/>
   </w:num>
 </w:numbering>
 </file>

</xml_diff>